<commit_message>
Signed-off-by: Tarek Chebbi <tc461294@win.zlw-ima.rwth-aachen.de>
</commit_message>
<xml_diff>
--- a/Didaktisches/Didaktischer Kommentar.docx
+++ b/Didaktisches/Didaktischer Kommentar.docx
@@ -384,901 +384,787 @@
         <w:jc w:val="both"/>
         <w:rPr>
           <w:rFonts w:ascii="Times New Roman" w:hAnsi="Times New Roman" w:cs="Times New Roman"/>
-          <w:sz w:val="28"/>
-          <w:szCs w:val="28"/>
-          <w:u w:val="single"/>
-        </w:rPr>
-      </w:pPr>
-      <w:r>
-        <w:rPr>
-          <w:rFonts w:ascii="Times New Roman" w:hAnsi="Times New Roman" w:cs="Times New Roman"/>
-          <w:sz w:val="28"/>
-          <w:szCs w:val="28"/>
-        </w:rPr>
-        <w:t>Was sind Attribute?</w:t>
-      </w:r>
-      <w:r>
-        <w:rPr>
-          <w:rFonts w:ascii="Times New Roman" w:hAnsi="Times New Roman" w:cs="Times New Roman"/>
-          <w:sz w:val="28"/>
-          <w:szCs w:val="28"/>
-        </w:rPr>
-        <w:t xml:space="preserve"> </w:t>
-      </w:r>
-      <w:r>
-        <w:rPr>
-          <w:rFonts w:ascii="Times New Roman" w:hAnsi="Times New Roman" w:cs="Times New Roman"/>
-          <w:i/>
-          <w:sz w:val="28"/>
-          <w:szCs w:val="28"/>
-        </w:rPr>
-        <w:t>Zustände</w:t>
-      </w:r>
-    </w:p>
-    <w:p>
-      <w:pPr>
-        <w:pStyle w:val="Listenabsatz"/>
-        <w:numPr>
-          <w:ilvl w:val="1"/>
-          <w:numId w:val="1"/>
-        </w:numPr>
-        <w:jc w:val="both"/>
-        <w:rPr>
-          <w:rFonts w:ascii="Times New Roman" w:hAnsi="Times New Roman" w:cs="Times New Roman"/>
-          <w:i/>
-          <w:sz w:val="28"/>
-          <w:szCs w:val="28"/>
-        </w:rPr>
-      </w:pPr>
-      <w:r>
-        <w:rPr>
-          <w:rFonts w:ascii="Times New Roman" w:hAnsi="Times New Roman" w:cs="Times New Roman"/>
-          <w:i/>
-          <w:sz w:val="28"/>
-          <w:szCs w:val="28"/>
-        </w:rPr>
-        <w:t>Differenz zu lokalen Variablen</w:t>
-      </w:r>
-    </w:p>
-    <w:p>
-      <w:pPr>
-        <w:pStyle w:val="Listenabsatz"/>
-        <w:numPr>
-          <w:ilvl w:val="0"/>
-          <w:numId w:val="1"/>
-        </w:numPr>
-        <w:jc w:val="both"/>
-        <w:rPr>
-          <w:rFonts w:ascii="Times New Roman" w:hAnsi="Times New Roman" w:cs="Times New Roman"/>
-          <w:sz w:val="28"/>
-          <w:szCs w:val="28"/>
-          <w:u w:val="single"/>
-        </w:rPr>
-      </w:pPr>
-      <w:r>
-        <w:rPr>
-          <w:rFonts w:ascii="Times New Roman" w:hAnsi="Times New Roman" w:cs="Times New Roman"/>
-          <w:sz w:val="28"/>
-          <w:szCs w:val="28"/>
-        </w:rPr>
-        <w:t>Was sind Methoden?</w:t>
-      </w:r>
-      <w:r>
-        <w:rPr>
-          <w:rFonts w:ascii="Times New Roman" w:hAnsi="Times New Roman" w:cs="Times New Roman"/>
-          <w:sz w:val="28"/>
-          <w:szCs w:val="28"/>
-        </w:rPr>
-        <w:t xml:space="preserve"> </w:t>
-      </w:r>
-      <w:r>
-        <w:rPr>
-          <w:rFonts w:ascii="Times New Roman" w:hAnsi="Times New Roman" w:cs="Times New Roman"/>
-          <w:i/>
-          <w:sz w:val="28"/>
-          <w:szCs w:val="28"/>
-        </w:rPr>
-        <w:t>Verhalten</w:t>
-      </w:r>
-    </w:p>
-    <w:p>
-      <w:pPr>
-        <w:pStyle w:val="Listenabsatz"/>
-        <w:numPr>
-          <w:ilvl w:val="0"/>
-          <w:numId w:val="1"/>
-        </w:numPr>
-        <w:jc w:val="both"/>
-        <w:rPr>
-          <w:rFonts w:ascii="Times New Roman" w:hAnsi="Times New Roman" w:cs="Times New Roman"/>
-          <w:sz w:val="28"/>
-          <w:szCs w:val="28"/>
-        </w:rPr>
-      </w:pPr>
-      <w:r>
-        <w:rPr>
-          <w:rFonts w:ascii="Times New Roman" w:hAnsi="Times New Roman" w:cs="Times New Roman"/>
-          <w:sz w:val="28"/>
-          <w:szCs w:val="28"/>
-        </w:rPr>
-        <w:t>Namenskonvention und warum sie wichtig ist</w:t>
-      </w:r>
-    </w:p>
-    <w:p>
-      <w:pPr>
-        <w:pStyle w:val="Listenabsatz"/>
-        <w:numPr>
-          <w:ilvl w:val="1"/>
-          <w:numId w:val="1"/>
-        </w:numPr>
-        <w:jc w:val="both"/>
-        <w:rPr>
-          <w:rFonts w:ascii="Times New Roman" w:hAnsi="Times New Roman" w:cs="Times New Roman"/>
-          <w:sz w:val="28"/>
-          <w:szCs w:val="28"/>
-        </w:rPr>
-      </w:pPr>
-      <w:r>
-        <w:rPr>
-          <w:rFonts w:ascii="Times New Roman" w:hAnsi="Times New Roman" w:cs="Times New Roman"/>
-          <w:sz w:val="28"/>
-          <w:szCs w:val="28"/>
-        </w:rPr>
-        <w:t>Klassen, Attribute, Methoden</w:t>
-      </w:r>
-    </w:p>
-    <w:p>
-      <w:pPr>
-        <w:pStyle w:val="Listenabsatz"/>
-        <w:numPr>
-          <w:ilvl w:val="0"/>
-          <w:numId w:val="1"/>
-        </w:numPr>
-        <w:jc w:val="both"/>
-        <w:rPr>
-          <w:rFonts w:ascii="Times New Roman" w:hAnsi="Times New Roman" w:cs="Times New Roman"/>
-          <w:sz w:val="28"/>
-          <w:szCs w:val="28"/>
-          <w:u w:val="single"/>
-        </w:rPr>
-      </w:pPr>
-      <w:r>
-        <w:rPr>
-          <w:rFonts w:ascii="Times New Roman" w:hAnsi="Times New Roman" w:cs="Times New Roman"/>
-          <w:sz w:val="28"/>
-          <w:szCs w:val="28"/>
-        </w:rPr>
-        <w:t>Strings, Arrays</w:t>
-      </w:r>
-    </w:p>
-    <w:p>
-      <w:pPr>
-        <w:jc w:val="both"/>
-        <w:rPr>
-          <w:rFonts w:ascii="Times New Roman" w:hAnsi="Times New Roman" w:cs="Times New Roman"/>
-          <w:sz w:val="28"/>
-          <w:szCs w:val="28"/>
-          <w:u w:val="single"/>
-        </w:rPr>
-      </w:pPr>
-      <w:r>
-        <w:rPr>
-          <w:rFonts w:ascii="Times New Roman" w:hAnsi="Times New Roman" w:cs="Times New Roman"/>
-          <w:sz w:val="28"/>
-          <w:szCs w:val="28"/>
-          <w:u w:val="single"/>
-        </w:rPr>
-        <w:t>Themen</w:t>
-      </w:r>
-      <w:r>
-        <w:rPr>
-          <w:rFonts w:ascii="Times New Roman" w:hAnsi="Times New Roman" w:cs="Times New Roman"/>
-          <w:sz w:val="28"/>
-          <w:szCs w:val="28"/>
-          <w:u w:val="single"/>
-        </w:rPr>
-        <w:t xml:space="preserve"> (Fortgeschritten</w:t>
-      </w:r>
-      <w:r>
-        <w:rPr>
-          <w:rFonts w:ascii="Times New Roman" w:hAnsi="Times New Roman" w:cs="Times New Roman"/>
-          <w:sz w:val="28"/>
-          <w:szCs w:val="28"/>
-          <w:u w:val="single"/>
-        </w:rPr>
-        <w:t xml:space="preserve"> – in Komplexität steigend)</w:t>
-      </w:r>
-    </w:p>
-    <w:p>
-      <w:pPr>
-        <w:pStyle w:val="Listenabsatz"/>
-        <w:numPr>
-          <w:ilvl w:val="0"/>
-          <w:numId w:val="1"/>
-        </w:numPr>
-        <w:jc w:val="both"/>
-        <w:rPr>
-          <w:rFonts w:ascii="Times New Roman" w:hAnsi="Times New Roman" w:cs="Times New Roman"/>
-          <w:sz w:val="28"/>
-          <w:szCs w:val="28"/>
-        </w:rPr>
-      </w:pPr>
-      <w:r>
-        <w:rPr>
-          <w:rFonts w:ascii="Times New Roman" w:hAnsi="Times New Roman" w:cs="Times New Roman"/>
-          <w:sz w:val="28"/>
-          <w:szCs w:val="28"/>
-        </w:rPr>
-        <w:t>Was sind Pakete?</w:t>
-      </w:r>
-    </w:p>
-    <w:p>
-      <w:pPr>
-        <w:pStyle w:val="Listenabsatz"/>
-        <w:numPr>
-          <w:ilvl w:val="0"/>
-          <w:numId w:val="1"/>
-        </w:numPr>
-        <w:jc w:val="both"/>
-        <w:rPr>
-          <w:rFonts w:ascii="Times New Roman" w:hAnsi="Times New Roman" w:cs="Times New Roman"/>
-          <w:sz w:val="28"/>
-          <w:szCs w:val="28"/>
-        </w:rPr>
-      </w:pPr>
-      <w:r>
-        <w:rPr>
-          <w:rFonts w:ascii="Times New Roman" w:hAnsi="Times New Roman" w:cs="Times New Roman"/>
-          <w:sz w:val="28"/>
-          <w:szCs w:val="28"/>
-        </w:rPr>
-        <w:t>Namenskonvention und warum sie wichtig ist</w:t>
-      </w:r>
-      <w:r>
-        <w:rPr>
-          <w:rFonts w:ascii="Times New Roman" w:hAnsi="Times New Roman" w:cs="Times New Roman"/>
-          <w:sz w:val="28"/>
-          <w:szCs w:val="28"/>
-        </w:rPr>
-        <w:t xml:space="preserve"> REVISITED</w:t>
-      </w:r>
-    </w:p>
-    <w:p>
-      <w:pPr>
-        <w:pStyle w:val="Listenabsatz"/>
-        <w:numPr>
-          <w:ilvl w:val="1"/>
-          <w:numId w:val="1"/>
-        </w:numPr>
-        <w:jc w:val="both"/>
-        <w:rPr>
-          <w:rFonts w:ascii="Times New Roman" w:hAnsi="Times New Roman" w:cs="Times New Roman"/>
-          <w:sz w:val="28"/>
-          <w:szCs w:val="28"/>
-        </w:rPr>
-      </w:pPr>
-      <w:r>
-        <w:rPr>
-          <w:rFonts w:ascii="Times New Roman" w:hAnsi="Times New Roman" w:cs="Times New Roman"/>
-          <w:sz w:val="28"/>
-          <w:szCs w:val="28"/>
-        </w:rPr>
-        <w:t>Pakete, Klassen, Attribute, Methoden</w:t>
-      </w:r>
-    </w:p>
-    <w:p>
-      <w:pPr>
-        <w:pStyle w:val="Listenabsatz"/>
-        <w:numPr>
-          <w:ilvl w:val="0"/>
-          <w:numId w:val="1"/>
-        </w:numPr>
-        <w:jc w:val="both"/>
-        <w:rPr>
-          <w:rFonts w:ascii="Times New Roman" w:hAnsi="Times New Roman" w:cs="Times New Roman"/>
-          <w:sz w:val="28"/>
-          <w:szCs w:val="28"/>
-          <w:u w:val="single"/>
-        </w:rPr>
-      </w:pPr>
-      <w:r>
-        <w:rPr>
-          <w:rFonts w:ascii="Times New Roman" w:hAnsi="Times New Roman" w:cs="Times New Roman"/>
-          <w:sz w:val="28"/>
-          <w:szCs w:val="28"/>
-        </w:rPr>
-        <w:t xml:space="preserve">Vererbung, </w:t>
-      </w:r>
-      <w:proofErr w:type="spellStart"/>
-      <w:r>
-        <w:rPr>
-          <w:rFonts w:ascii="Times New Roman" w:hAnsi="Times New Roman" w:cs="Times New Roman"/>
-          <w:sz w:val="28"/>
-          <w:szCs w:val="28"/>
-        </w:rPr>
-        <w:t>this</w:t>
-      </w:r>
-      <w:proofErr w:type="spellEnd"/>
-      <w:r>
-        <w:rPr>
-          <w:rFonts w:ascii="Times New Roman" w:hAnsi="Times New Roman" w:cs="Times New Roman"/>
-          <w:sz w:val="28"/>
-          <w:szCs w:val="28"/>
-        </w:rPr>
-        <w:t>, super</w:t>
-      </w:r>
-    </w:p>
-    <w:p>
-      <w:pPr>
-        <w:pStyle w:val="Listenabsatz"/>
-        <w:numPr>
-          <w:ilvl w:val="0"/>
-          <w:numId w:val="1"/>
-        </w:numPr>
-        <w:jc w:val="both"/>
-        <w:rPr>
-          <w:rFonts w:ascii="Times New Roman" w:hAnsi="Times New Roman" w:cs="Times New Roman"/>
-          <w:sz w:val="28"/>
-          <w:szCs w:val="28"/>
-          <w:u w:val="single"/>
-        </w:rPr>
-      </w:pPr>
-      <w:proofErr w:type="spellStart"/>
-      <w:r>
-        <w:rPr>
-          <w:rFonts w:ascii="Times New Roman" w:hAnsi="Times New Roman" w:cs="Times New Roman"/>
-          <w:sz w:val="28"/>
-          <w:szCs w:val="28"/>
-        </w:rPr>
-        <w:t>Overriding</w:t>
-      </w:r>
-      <w:proofErr w:type="spellEnd"/>
-      <w:r>
-        <w:rPr>
-          <w:rFonts w:ascii="Times New Roman" w:hAnsi="Times New Roman" w:cs="Times New Roman"/>
-          <w:sz w:val="28"/>
-          <w:szCs w:val="28"/>
-        </w:rPr>
-        <w:t xml:space="preserve"> von Methoden</w:t>
-      </w:r>
-    </w:p>
-    <w:p>
-      <w:pPr>
-        <w:pStyle w:val="Listenabsatz"/>
-        <w:numPr>
-          <w:ilvl w:val="0"/>
-          <w:numId w:val="1"/>
-        </w:numPr>
-        <w:jc w:val="both"/>
-        <w:rPr>
-          <w:rFonts w:ascii="Times New Roman" w:hAnsi="Times New Roman" w:cs="Times New Roman"/>
-          <w:sz w:val="28"/>
-          <w:szCs w:val="28"/>
-        </w:rPr>
-      </w:pPr>
-      <w:proofErr w:type="spellStart"/>
-      <w:r>
-        <w:rPr>
-          <w:rFonts w:ascii="Times New Roman" w:hAnsi="Times New Roman" w:cs="Times New Roman"/>
-          <w:sz w:val="28"/>
-          <w:szCs w:val="28"/>
-        </w:rPr>
-        <w:t>Zugriffsmodifikatoren</w:t>
-      </w:r>
-      <w:proofErr w:type="spellEnd"/>
-      <w:r>
-        <w:rPr>
-          <w:rFonts w:ascii="Times New Roman" w:hAnsi="Times New Roman" w:cs="Times New Roman"/>
-          <w:sz w:val="28"/>
-          <w:szCs w:val="28"/>
-        </w:rPr>
-        <w:t xml:space="preserve"> </w:t>
-      </w:r>
-      <w:proofErr w:type="spellStart"/>
-      <w:r>
-        <w:rPr>
-          <w:rFonts w:ascii="Times New Roman" w:hAnsi="Times New Roman" w:cs="Times New Roman"/>
-          <w:i/>
-          <w:sz w:val="28"/>
-          <w:szCs w:val="28"/>
-        </w:rPr>
-        <w:t>default</w:t>
-      </w:r>
-      <w:proofErr w:type="spellEnd"/>
-      <w:r>
-        <w:rPr>
-          <w:rFonts w:ascii="Times New Roman" w:hAnsi="Times New Roman" w:cs="Times New Roman"/>
-          <w:i/>
-          <w:sz w:val="28"/>
-          <w:szCs w:val="28"/>
-        </w:rPr>
-        <w:t xml:space="preserve">, </w:t>
-      </w:r>
-      <w:proofErr w:type="spellStart"/>
-      <w:r>
-        <w:rPr>
-          <w:rFonts w:ascii="Times New Roman" w:hAnsi="Times New Roman" w:cs="Times New Roman"/>
-          <w:i/>
-          <w:sz w:val="28"/>
-          <w:szCs w:val="28"/>
-        </w:rPr>
-        <w:t>public</w:t>
-      </w:r>
-      <w:proofErr w:type="spellEnd"/>
-      <w:r>
-        <w:rPr>
-          <w:rFonts w:ascii="Times New Roman" w:hAnsi="Times New Roman" w:cs="Times New Roman"/>
-          <w:i/>
-          <w:sz w:val="28"/>
-          <w:szCs w:val="28"/>
-        </w:rPr>
-        <w:t xml:space="preserve">, </w:t>
-      </w:r>
-      <w:proofErr w:type="spellStart"/>
-      <w:r>
-        <w:rPr>
-          <w:rFonts w:ascii="Times New Roman" w:hAnsi="Times New Roman" w:cs="Times New Roman"/>
-          <w:i/>
-          <w:sz w:val="28"/>
-          <w:szCs w:val="28"/>
-        </w:rPr>
-        <w:t>protected</w:t>
-      </w:r>
-      <w:proofErr w:type="spellEnd"/>
-      <w:r>
-        <w:rPr>
-          <w:rFonts w:ascii="Times New Roman" w:hAnsi="Times New Roman" w:cs="Times New Roman"/>
-          <w:i/>
-          <w:sz w:val="28"/>
-          <w:szCs w:val="28"/>
-        </w:rPr>
-        <w:t>, private</w:t>
-      </w:r>
-    </w:p>
-    <w:p>
-      <w:pPr>
-        <w:pStyle w:val="Listenabsatz"/>
-        <w:numPr>
-          <w:ilvl w:val="0"/>
-          <w:numId w:val="1"/>
-        </w:numPr>
-        <w:jc w:val="both"/>
-        <w:rPr>
-          <w:rFonts w:ascii="Times New Roman" w:hAnsi="Times New Roman" w:cs="Times New Roman"/>
-          <w:sz w:val="28"/>
-          <w:szCs w:val="28"/>
-        </w:rPr>
-      </w:pPr>
-      <w:r>
-        <w:rPr>
-          <w:rFonts w:ascii="Times New Roman" w:hAnsi="Times New Roman" w:cs="Times New Roman"/>
-          <w:sz w:val="28"/>
-          <w:szCs w:val="28"/>
-        </w:rPr>
-        <w:t>Warum Kapselung?</w:t>
-      </w:r>
-    </w:p>
-    <w:p>
-      <w:pPr>
-        <w:pStyle w:val="Listenabsatz"/>
-        <w:numPr>
-          <w:ilvl w:val="1"/>
-          <w:numId w:val="1"/>
-        </w:numPr>
-        <w:jc w:val="both"/>
-        <w:rPr>
-          <w:rFonts w:ascii="Times New Roman" w:hAnsi="Times New Roman" w:cs="Times New Roman"/>
-          <w:i/>
-          <w:sz w:val="28"/>
-          <w:szCs w:val="28"/>
-        </w:rPr>
-      </w:pPr>
-      <w:r>
-        <w:rPr>
-          <w:rFonts w:ascii="Times New Roman" w:hAnsi="Times New Roman" w:cs="Times New Roman"/>
-          <w:i/>
-          <w:sz w:val="28"/>
-          <w:szCs w:val="28"/>
-        </w:rPr>
-        <w:t xml:space="preserve">Kontrollierbare Zustände durch </w:t>
-      </w:r>
-      <w:r>
-        <w:rPr>
-          <w:rFonts w:ascii="Times New Roman" w:hAnsi="Times New Roman" w:cs="Times New Roman"/>
-          <w:i/>
-          <w:sz w:val="28"/>
-          <w:szCs w:val="28"/>
-        </w:rPr>
-        <w:t>Getter und Setter</w:t>
-      </w:r>
-    </w:p>
-    <w:p>
-      <w:pPr>
-        <w:pStyle w:val="Listenabsatz"/>
-        <w:numPr>
-          <w:ilvl w:val="0"/>
-          <w:numId w:val="1"/>
-        </w:numPr>
-        <w:jc w:val="both"/>
-        <w:rPr>
-          <w:rFonts w:ascii="Times New Roman" w:hAnsi="Times New Roman" w:cs="Times New Roman"/>
-          <w:sz w:val="28"/>
-          <w:szCs w:val="28"/>
-          <w:lang w:val="en-US"/>
-        </w:rPr>
-      </w:pPr>
-      <w:r>
-        <w:rPr>
-          <w:rFonts w:ascii="Times New Roman" w:hAnsi="Times New Roman" w:cs="Times New Roman"/>
-          <w:sz w:val="28"/>
-          <w:szCs w:val="28"/>
-          <w:lang w:val="en-US"/>
-        </w:rPr>
-        <w:t>Speicher-Management</w:t>
-      </w:r>
-    </w:p>
-    <w:p>
-      <w:pPr>
-        <w:pStyle w:val="Listenabsatz"/>
-        <w:numPr>
-          <w:ilvl w:val="0"/>
-          <w:numId w:val="1"/>
-        </w:numPr>
-        <w:jc w:val="both"/>
-        <w:rPr>
-          <w:rFonts w:ascii="Times New Roman" w:hAnsi="Times New Roman" w:cs="Times New Roman"/>
-          <w:sz w:val="28"/>
-          <w:szCs w:val="28"/>
-          <w:lang w:val="en-US"/>
-        </w:rPr>
-      </w:pPr>
-      <w:r>
-        <w:rPr>
-          <w:rFonts w:ascii="Times New Roman" w:hAnsi="Times New Roman" w:cs="Times New Roman"/>
-          <w:sz w:val="28"/>
-          <w:szCs w:val="28"/>
-          <w:lang w:val="en-US"/>
-        </w:rPr>
-        <w:t>null</w:t>
-      </w:r>
-    </w:p>
-    <w:p>
-      <w:pPr>
-        <w:pStyle w:val="Listenabsatz"/>
-        <w:numPr>
-          <w:ilvl w:val="0"/>
-          <w:numId w:val="2"/>
-        </w:numPr>
-        <w:jc w:val="both"/>
-        <w:rPr>
-          <w:rFonts w:ascii="Times New Roman" w:hAnsi="Times New Roman" w:cs="Times New Roman"/>
-          <w:sz w:val="28"/>
-          <w:szCs w:val="28"/>
-          <w:lang w:val="en-US"/>
-        </w:rPr>
-      </w:pPr>
-      <w:r>
-        <w:rPr>
-          <w:rFonts w:ascii="Times New Roman" w:hAnsi="Times New Roman" w:cs="Times New Roman"/>
-          <w:sz w:val="28"/>
-          <w:szCs w:val="28"/>
-          <w:lang w:val="en-US"/>
-        </w:rPr>
-        <w:t>Pass-by-value VS Pass-by-reference</w:t>
-      </w:r>
-    </w:p>
-    <w:p>
-      <w:pPr>
-        <w:pStyle w:val="Listenabsatz"/>
-        <w:numPr>
-          <w:ilvl w:val="0"/>
-          <w:numId w:val="2"/>
-        </w:numPr>
-        <w:jc w:val="both"/>
-        <w:rPr>
-          <w:rFonts w:ascii="Times New Roman" w:hAnsi="Times New Roman" w:cs="Times New Roman"/>
-          <w:sz w:val="28"/>
-          <w:szCs w:val="28"/>
-          <w:lang w:val="en-US"/>
-        </w:rPr>
-      </w:pPr>
-      <w:r>
-        <w:rPr>
-          <w:rFonts w:ascii="Times New Roman" w:hAnsi="Times New Roman" w:cs="Times New Roman"/>
-          <w:sz w:val="28"/>
-          <w:szCs w:val="28"/>
-          <w:lang w:val="en-US"/>
-        </w:rPr>
-        <w:t>== VS .equals()</w:t>
-      </w:r>
-    </w:p>
-    <w:p>
-      <w:pPr>
-        <w:pStyle w:val="Listenabsatz"/>
-        <w:numPr>
-          <w:ilvl w:val="0"/>
-          <w:numId w:val="1"/>
-        </w:numPr>
-        <w:jc w:val="both"/>
-        <w:rPr>
-          <w:rFonts w:ascii="Times New Roman" w:hAnsi="Times New Roman" w:cs="Times New Roman"/>
-          <w:sz w:val="28"/>
-          <w:szCs w:val="28"/>
-          <w:u w:val="single"/>
-        </w:rPr>
-      </w:pPr>
-      <w:r>
-        <w:rPr>
-          <w:rFonts w:ascii="Times New Roman" w:hAnsi="Times New Roman" w:cs="Times New Roman"/>
-          <w:sz w:val="28"/>
-          <w:szCs w:val="28"/>
-        </w:rPr>
-        <w:t xml:space="preserve">Interfaces und </w:t>
-      </w:r>
-      <w:proofErr w:type="spellStart"/>
-      <w:r>
-        <w:rPr>
-          <w:rFonts w:ascii="Times New Roman" w:hAnsi="Times New Roman" w:cs="Times New Roman"/>
-          <w:sz w:val="28"/>
-          <w:szCs w:val="28"/>
-        </w:rPr>
-        <w:t>Enums</w:t>
-      </w:r>
-      <w:proofErr w:type="spellEnd"/>
-    </w:p>
-    <w:p>
-      <w:pPr>
-        <w:pStyle w:val="Listenabsatz"/>
-        <w:numPr>
-          <w:ilvl w:val="0"/>
-          <w:numId w:val="1"/>
-        </w:numPr>
-        <w:jc w:val="both"/>
-        <w:rPr>
-          <w:rFonts w:ascii="Times New Roman" w:hAnsi="Times New Roman" w:cs="Times New Roman"/>
-          <w:sz w:val="28"/>
-          <w:szCs w:val="28"/>
-          <w:u w:val="single"/>
-        </w:rPr>
-      </w:pPr>
-      <w:r>
-        <w:rPr>
-          <w:rFonts w:ascii="Times New Roman" w:hAnsi="Times New Roman" w:cs="Times New Roman"/>
-          <w:sz w:val="28"/>
-          <w:szCs w:val="28"/>
-        </w:rPr>
-        <w:t>D</w:t>
-      </w:r>
-      <w:r>
-        <w:rPr>
-          <w:rFonts w:ascii="Times New Roman" w:hAnsi="Times New Roman" w:cs="Times New Roman"/>
-          <w:sz w:val="28"/>
-          <w:szCs w:val="28"/>
-        </w:rPr>
-        <w:t>ie Schlüsselworte</w:t>
-      </w:r>
-      <w:r>
-        <w:rPr>
-          <w:rFonts w:ascii="Times New Roman" w:hAnsi="Times New Roman" w:cs="Times New Roman"/>
-          <w:sz w:val="28"/>
-          <w:szCs w:val="28"/>
-        </w:rPr>
-        <w:t xml:space="preserve"> </w:t>
-      </w:r>
-      <w:proofErr w:type="spellStart"/>
-      <w:r>
-        <w:rPr>
-          <w:rFonts w:ascii="Times New Roman" w:hAnsi="Times New Roman" w:cs="Times New Roman"/>
-          <w:i/>
-          <w:sz w:val="28"/>
-          <w:szCs w:val="28"/>
-        </w:rPr>
-        <w:t>static</w:t>
-      </w:r>
-      <w:proofErr w:type="spellEnd"/>
-      <w:r>
-        <w:rPr>
-          <w:rFonts w:ascii="Times New Roman" w:hAnsi="Times New Roman" w:cs="Times New Roman"/>
-          <w:i/>
-          <w:sz w:val="28"/>
-          <w:szCs w:val="28"/>
-        </w:rPr>
-        <w:t xml:space="preserve">, final und </w:t>
-      </w:r>
-      <w:proofErr w:type="spellStart"/>
-      <w:r>
-        <w:rPr>
-          <w:rFonts w:ascii="Times New Roman" w:hAnsi="Times New Roman" w:cs="Times New Roman"/>
-          <w:i/>
-          <w:sz w:val="28"/>
-          <w:szCs w:val="28"/>
-        </w:rPr>
-        <w:t>abstract</w:t>
-      </w:r>
-      <w:proofErr w:type="spellEnd"/>
-    </w:p>
-    <w:p>
-      <w:pPr>
-        <w:pStyle w:val="Listenabsatz"/>
-        <w:numPr>
-          <w:ilvl w:val="1"/>
-          <w:numId w:val="1"/>
-        </w:numPr>
-        <w:jc w:val="both"/>
-        <w:rPr>
-          <w:rFonts w:ascii="Times New Roman" w:hAnsi="Times New Roman" w:cs="Times New Roman"/>
-          <w:i/>
-          <w:sz w:val="28"/>
-          <w:szCs w:val="28"/>
-          <w:u w:val="single"/>
-        </w:rPr>
-      </w:pPr>
-      <w:r>
-        <w:rPr>
-          <w:rFonts w:ascii="Times New Roman" w:hAnsi="Times New Roman" w:cs="Times New Roman"/>
-          <w:i/>
-          <w:sz w:val="28"/>
-          <w:szCs w:val="28"/>
-        </w:rPr>
-        <w:t>Versch. Bedeutungen v</w:t>
-      </w:r>
-      <w:r>
-        <w:rPr>
-          <w:rFonts w:ascii="Times New Roman" w:hAnsi="Times New Roman" w:cs="Times New Roman"/>
-          <w:i/>
-          <w:sz w:val="28"/>
-          <w:szCs w:val="28"/>
-        </w:rPr>
-        <w:t>on</w:t>
-      </w:r>
-      <w:r>
-        <w:rPr>
-          <w:rFonts w:ascii="Times New Roman" w:hAnsi="Times New Roman" w:cs="Times New Roman"/>
-          <w:i/>
-          <w:sz w:val="28"/>
-          <w:szCs w:val="28"/>
-        </w:rPr>
-        <w:t xml:space="preserve"> final</w:t>
-      </w:r>
-      <w:r>
-        <w:rPr>
-          <w:rFonts w:ascii="Times New Roman" w:hAnsi="Times New Roman" w:cs="Times New Roman"/>
-          <w:i/>
-          <w:sz w:val="28"/>
-          <w:szCs w:val="28"/>
-        </w:rPr>
-        <w:t xml:space="preserve"> </w:t>
-      </w:r>
-      <w:r>
-        <w:rPr>
-          <w:rFonts w:ascii="Times New Roman" w:hAnsi="Times New Roman" w:cs="Times New Roman"/>
-          <w:i/>
-          <w:sz w:val="28"/>
-          <w:szCs w:val="28"/>
-        </w:rPr>
-        <w:t>für</w:t>
-      </w:r>
-      <w:r>
-        <w:rPr>
-          <w:rFonts w:ascii="Times New Roman" w:hAnsi="Times New Roman" w:cs="Times New Roman"/>
-          <w:i/>
-          <w:sz w:val="28"/>
-          <w:szCs w:val="28"/>
-        </w:rPr>
-        <w:t xml:space="preserve"> </w:t>
-      </w:r>
-      <w:r>
-        <w:rPr>
-          <w:rFonts w:ascii="Times New Roman" w:hAnsi="Times New Roman" w:cs="Times New Roman"/>
-          <w:i/>
-          <w:sz w:val="28"/>
-          <w:szCs w:val="28"/>
-        </w:rPr>
-        <w:t>Attribute,</w:t>
-      </w:r>
-      <w:r>
-        <w:rPr>
-          <w:rFonts w:ascii="Times New Roman" w:hAnsi="Times New Roman" w:cs="Times New Roman"/>
-          <w:i/>
-          <w:sz w:val="28"/>
-          <w:szCs w:val="28"/>
-        </w:rPr>
-        <w:t xml:space="preserve"> Klassen und Methoden</w:t>
-      </w:r>
-    </w:p>
-    <w:p>
-      <w:pPr>
-        <w:pStyle w:val="Listenabsatz"/>
-        <w:numPr>
-          <w:ilvl w:val="0"/>
-          <w:numId w:val="1"/>
-        </w:numPr>
-        <w:jc w:val="both"/>
-        <w:rPr>
-          <w:rFonts w:ascii="Times New Roman" w:hAnsi="Times New Roman" w:cs="Times New Roman"/>
-          <w:sz w:val="28"/>
-          <w:szCs w:val="28"/>
-          <w:u w:val="single"/>
-        </w:rPr>
-      </w:pPr>
-      <w:r>
-        <w:rPr>
-          <w:rFonts w:ascii="Times New Roman" w:hAnsi="Times New Roman" w:cs="Times New Roman"/>
-          <w:sz w:val="28"/>
-          <w:szCs w:val="28"/>
-        </w:rPr>
-        <w:t xml:space="preserve">Was ist </w:t>
-      </w:r>
-      <w:proofErr w:type="spellStart"/>
-      <w:r>
-        <w:rPr>
-          <w:rFonts w:ascii="Times New Roman" w:hAnsi="Times New Roman" w:cs="Times New Roman"/>
-          <w:sz w:val="28"/>
-          <w:szCs w:val="28"/>
-        </w:rPr>
-        <w:t>Typecasting</w:t>
-      </w:r>
-      <w:proofErr w:type="spellEnd"/>
-      <w:r>
-        <w:rPr>
-          <w:rFonts w:ascii="Times New Roman" w:hAnsi="Times New Roman" w:cs="Times New Roman"/>
-          <w:sz w:val="28"/>
-          <w:szCs w:val="28"/>
-        </w:rPr>
-        <w:t>?</w:t>
-      </w:r>
-    </w:p>
-    <w:p>
-      <w:pPr>
-        <w:pStyle w:val="Listenabsatz"/>
-        <w:numPr>
-          <w:ilvl w:val="1"/>
-          <w:numId w:val="1"/>
-        </w:numPr>
-        <w:jc w:val="both"/>
-        <w:rPr>
-          <w:rFonts w:ascii="Times New Roman" w:hAnsi="Times New Roman" w:cs="Times New Roman"/>
-          <w:i/>
-          <w:sz w:val="28"/>
-          <w:szCs w:val="28"/>
-          <w:u w:val="single"/>
-        </w:rPr>
-      </w:pPr>
-      <w:r>
-        <w:rPr>
-          <w:rFonts w:ascii="Times New Roman" w:hAnsi="Times New Roman" w:cs="Times New Roman"/>
-          <w:i/>
-          <w:sz w:val="28"/>
-          <w:szCs w:val="28"/>
-        </w:rPr>
-        <w:t>Implizit, Explizit</w:t>
-      </w:r>
-    </w:p>
-    <w:p>
-      <w:pPr>
-        <w:pStyle w:val="Listenabsatz"/>
-        <w:numPr>
-          <w:ilvl w:val="0"/>
-          <w:numId w:val="1"/>
-        </w:numPr>
-        <w:jc w:val="both"/>
-        <w:rPr>
-          <w:rFonts w:ascii="Times New Roman" w:hAnsi="Times New Roman" w:cs="Times New Roman"/>
-          <w:i/>
-          <w:sz w:val="28"/>
-          <w:szCs w:val="28"/>
-        </w:rPr>
-      </w:pPr>
-      <w:r>
-        <w:rPr>
-          <w:rFonts w:ascii="Times New Roman" w:hAnsi="Times New Roman" w:cs="Times New Roman"/>
-          <w:sz w:val="28"/>
-          <w:szCs w:val="28"/>
-        </w:rPr>
-        <w:t>Generische Datentypen</w:t>
+          <w:i/>
+          <w:sz w:val="28"/>
+          <w:szCs w:val="28"/>
+          <w:u w:val="single"/>
+        </w:rPr>
+      </w:pPr>
+      <w:r>
+        <w:rPr>
+          <w:rFonts w:ascii="Times New Roman" w:hAnsi="Times New Roman" w:cs="Times New Roman"/>
+          <w:sz w:val="28"/>
+          <w:szCs w:val="28"/>
+        </w:rPr>
+        <w:t>Konstruktoren</w:t>
       </w:r>
       <w:bookmarkStart w:id="0" w:name="_GoBack"/>
       <w:bookmarkEnd w:id="0"/>
+    </w:p>
+    <w:p>
+      <w:pPr>
+        <w:pStyle w:val="Listenabsatz"/>
+        <w:numPr>
+          <w:ilvl w:val="0"/>
+          <w:numId w:val="1"/>
+        </w:numPr>
+        <w:jc w:val="both"/>
+        <w:rPr>
+          <w:rFonts w:ascii="Times New Roman" w:hAnsi="Times New Roman" w:cs="Times New Roman"/>
+          <w:sz w:val="28"/>
+          <w:szCs w:val="28"/>
+          <w:u w:val="single"/>
+        </w:rPr>
+      </w:pPr>
+      <w:r>
+        <w:rPr>
+          <w:rFonts w:ascii="Times New Roman" w:hAnsi="Times New Roman" w:cs="Times New Roman"/>
+          <w:sz w:val="28"/>
+          <w:szCs w:val="28"/>
+        </w:rPr>
+        <w:t>Was sind Attribute?</w:t>
+      </w:r>
+      <w:r>
+        <w:rPr>
+          <w:rFonts w:ascii="Times New Roman" w:hAnsi="Times New Roman" w:cs="Times New Roman"/>
+          <w:sz w:val="28"/>
+          <w:szCs w:val="28"/>
+        </w:rPr>
+        <w:t xml:space="preserve"> </w:t>
+      </w:r>
+      <w:r>
+        <w:rPr>
+          <w:rFonts w:ascii="Times New Roman" w:hAnsi="Times New Roman" w:cs="Times New Roman"/>
+          <w:i/>
+          <w:sz w:val="28"/>
+          <w:szCs w:val="28"/>
+        </w:rPr>
+        <w:t>Zustände</w:t>
+      </w:r>
+    </w:p>
+    <w:p>
+      <w:pPr>
+        <w:pStyle w:val="Listenabsatz"/>
+        <w:numPr>
+          <w:ilvl w:val="1"/>
+          <w:numId w:val="1"/>
+        </w:numPr>
+        <w:jc w:val="both"/>
+        <w:rPr>
+          <w:rFonts w:ascii="Times New Roman" w:hAnsi="Times New Roman" w:cs="Times New Roman"/>
+          <w:i/>
+          <w:sz w:val="28"/>
+          <w:szCs w:val="28"/>
+        </w:rPr>
+      </w:pPr>
+      <w:r>
+        <w:rPr>
+          <w:rFonts w:ascii="Times New Roman" w:hAnsi="Times New Roman" w:cs="Times New Roman"/>
+          <w:i/>
+          <w:sz w:val="28"/>
+          <w:szCs w:val="28"/>
+        </w:rPr>
+        <w:t>Differenz zu lokalen Variablen</w:t>
+      </w:r>
+    </w:p>
+    <w:p>
+      <w:pPr>
+        <w:pStyle w:val="Listenabsatz"/>
+        <w:numPr>
+          <w:ilvl w:val="0"/>
+          <w:numId w:val="1"/>
+        </w:numPr>
+        <w:jc w:val="both"/>
+        <w:rPr>
+          <w:rFonts w:ascii="Times New Roman" w:hAnsi="Times New Roman" w:cs="Times New Roman"/>
+          <w:sz w:val="28"/>
+          <w:szCs w:val="28"/>
+          <w:u w:val="single"/>
+        </w:rPr>
+      </w:pPr>
+      <w:r>
+        <w:rPr>
+          <w:rFonts w:ascii="Times New Roman" w:hAnsi="Times New Roman" w:cs="Times New Roman"/>
+          <w:sz w:val="28"/>
+          <w:szCs w:val="28"/>
+        </w:rPr>
+        <w:t>Was sind Methoden?</w:t>
+      </w:r>
+      <w:r>
+        <w:rPr>
+          <w:rFonts w:ascii="Times New Roman" w:hAnsi="Times New Roman" w:cs="Times New Roman"/>
+          <w:sz w:val="28"/>
+          <w:szCs w:val="28"/>
+        </w:rPr>
+        <w:t xml:space="preserve"> </w:t>
+      </w:r>
+      <w:r>
+        <w:rPr>
+          <w:rFonts w:ascii="Times New Roman" w:hAnsi="Times New Roman" w:cs="Times New Roman"/>
+          <w:i/>
+          <w:sz w:val="28"/>
+          <w:szCs w:val="28"/>
+        </w:rPr>
+        <w:t>Verhalten</w:t>
+      </w:r>
+    </w:p>
+    <w:p>
+      <w:pPr>
+        <w:pStyle w:val="Listenabsatz"/>
+        <w:numPr>
+          <w:ilvl w:val="0"/>
+          <w:numId w:val="1"/>
+        </w:numPr>
+        <w:jc w:val="both"/>
+        <w:rPr>
+          <w:rFonts w:ascii="Times New Roman" w:hAnsi="Times New Roman" w:cs="Times New Roman"/>
+          <w:sz w:val="28"/>
+          <w:szCs w:val="28"/>
+        </w:rPr>
+      </w:pPr>
+      <w:r>
+        <w:rPr>
+          <w:rFonts w:ascii="Times New Roman" w:hAnsi="Times New Roman" w:cs="Times New Roman"/>
+          <w:sz w:val="28"/>
+          <w:szCs w:val="28"/>
+        </w:rPr>
+        <w:t>Namenskonvention und warum sie wichtig ist</w:t>
+      </w:r>
+    </w:p>
+    <w:p>
+      <w:pPr>
+        <w:pStyle w:val="Listenabsatz"/>
+        <w:numPr>
+          <w:ilvl w:val="1"/>
+          <w:numId w:val="1"/>
+        </w:numPr>
+        <w:jc w:val="both"/>
+        <w:rPr>
+          <w:rFonts w:ascii="Times New Roman" w:hAnsi="Times New Roman" w:cs="Times New Roman"/>
+          <w:sz w:val="28"/>
+          <w:szCs w:val="28"/>
+        </w:rPr>
+      </w:pPr>
+      <w:r>
+        <w:rPr>
+          <w:rFonts w:ascii="Times New Roman" w:hAnsi="Times New Roman" w:cs="Times New Roman"/>
+          <w:sz w:val="28"/>
+          <w:szCs w:val="28"/>
+        </w:rPr>
+        <w:t>Klassen, Attribute, Methoden</w:t>
+      </w:r>
+    </w:p>
+    <w:p>
+      <w:pPr>
+        <w:pStyle w:val="Listenabsatz"/>
+        <w:numPr>
+          <w:ilvl w:val="0"/>
+          <w:numId w:val="1"/>
+        </w:numPr>
+        <w:jc w:val="both"/>
+        <w:rPr>
+          <w:rFonts w:ascii="Times New Roman" w:hAnsi="Times New Roman" w:cs="Times New Roman"/>
+          <w:sz w:val="28"/>
+          <w:szCs w:val="28"/>
+          <w:u w:val="single"/>
+        </w:rPr>
+      </w:pPr>
+      <w:r>
+        <w:rPr>
+          <w:rFonts w:ascii="Times New Roman" w:hAnsi="Times New Roman" w:cs="Times New Roman"/>
+          <w:sz w:val="28"/>
+          <w:szCs w:val="28"/>
+        </w:rPr>
+        <w:t>Strings, Arrays</w:t>
+      </w:r>
+    </w:p>
+    <w:p>
+      <w:pPr>
+        <w:jc w:val="both"/>
+        <w:rPr>
+          <w:rFonts w:ascii="Times New Roman" w:hAnsi="Times New Roman" w:cs="Times New Roman"/>
+          <w:sz w:val="28"/>
+          <w:szCs w:val="28"/>
+          <w:u w:val="single"/>
+        </w:rPr>
+      </w:pPr>
+      <w:r>
+        <w:rPr>
+          <w:rFonts w:ascii="Times New Roman" w:hAnsi="Times New Roman" w:cs="Times New Roman"/>
+          <w:sz w:val="28"/>
+          <w:szCs w:val="28"/>
+          <w:u w:val="single"/>
+        </w:rPr>
+        <w:t>Themen</w:t>
+      </w:r>
+      <w:r>
+        <w:rPr>
+          <w:rFonts w:ascii="Times New Roman" w:hAnsi="Times New Roman" w:cs="Times New Roman"/>
+          <w:sz w:val="28"/>
+          <w:szCs w:val="28"/>
+          <w:u w:val="single"/>
+        </w:rPr>
+        <w:t xml:space="preserve"> (Fortgeschritten</w:t>
+      </w:r>
+      <w:r>
+        <w:rPr>
+          <w:rFonts w:ascii="Times New Roman" w:hAnsi="Times New Roman" w:cs="Times New Roman"/>
+          <w:sz w:val="28"/>
+          <w:szCs w:val="28"/>
+          <w:u w:val="single"/>
+        </w:rPr>
+        <w:t xml:space="preserve"> – in Komplexität steigend)</w:t>
+      </w:r>
+    </w:p>
+    <w:p>
+      <w:pPr>
+        <w:pStyle w:val="Listenabsatz"/>
+        <w:numPr>
+          <w:ilvl w:val="0"/>
+          <w:numId w:val="1"/>
+        </w:numPr>
+        <w:jc w:val="both"/>
+        <w:rPr>
+          <w:rFonts w:ascii="Times New Roman" w:hAnsi="Times New Roman" w:cs="Times New Roman"/>
+          <w:sz w:val="28"/>
+          <w:szCs w:val="28"/>
+        </w:rPr>
+      </w:pPr>
+      <w:r>
+        <w:rPr>
+          <w:rFonts w:ascii="Times New Roman" w:hAnsi="Times New Roman" w:cs="Times New Roman"/>
+          <w:sz w:val="28"/>
+          <w:szCs w:val="28"/>
+        </w:rPr>
+        <w:t>Was sind Pakete?</w:t>
+      </w:r>
+    </w:p>
+    <w:p>
+      <w:pPr>
+        <w:pStyle w:val="Listenabsatz"/>
+        <w:numPr>
+          <w:ilvl w:val="0"/>
+          <w:numId w:val="1"/>
+        </w:numPr>
+        <w:jc w:val="both"/>
+        <w:rPr>
+          <w:rFonts w:ascii="Times New Roman" w:hAnsi="Times New Roman" w:cs="Times New Roman"/>
+          <w:sz w:val="28"/>
+          <w:szCs w:val="28"/>
+        </w:rPr>
+      </w:pPr>
+      <w:r>
+        <w:rPr>
+          <w:rFonts w:ascii="Times New Roman" w:hAnsi="Times New Roman" w:cs="Times New Roman"/>
+          <w:sz w:val="28"/>
+          <w:szCs w:val="28"/>
+        </w:rPr>
+        <w:t>Namenskonvention und warum sie wichtig ist REVISITED</w:t>
+      </w:r>
+    </w:p>
+    <w:p>
+      <w:pPr>
+        <w:pStyle w:val="Listenabsatz"/>
+        <w:numPr>
+          <w:ilvl w:val="1"/>
+          <w:numId w:val="1"/>
+        </w:numPr>
+        <w:jc w:val="both"/>
+        <w:rPr>
+          <w:rFonts w:ascii="Times New Roman" w:hAnsi="Times New Roman" w:cs="Times New Roman"/>
+          <w:sz w:val="28"/>
+          <w:szCs w:val="28"/>
+        </w:rPr>
+      </w:pPr>
+      <w:r>
+        <w:rPr>
+          <w:rFonts w:ascii="Times New Roman" w:hAnsi="Times New Roman" w:cs="Times New Roman"/>
+          <w:sz w:val="28"/>
+          <w:szCs w:val="28"/>
+        </w:rPr>
+        <w:t>Pakete, Klassen, Attribute, Methoden</w:t>
+      </w:r>
+    </w:p>
+    <w:p>
+      <w:pPr>
+        <w:pStyle w:val="Listenabsatz"/>
+        <w:numPr>
+          <w:ilvl w:val="0"/>
+          <w:numId w:val="1"/>
+        </w:numPr>
+        <w:jc w:val="both"/>
+        <w:rPr>
+          <w:rFonts w:ascii="Times New Roman" w:hAnsi="Times New Roman" w:cs="Times New Roman"/>
+          <w:sz w:val="28"/>
+          <w:szCs w:val="28"/>
+          <w:u w:val="single"/>
+        </w:rPr>
+      </w:pPr>
+      <w:r>
+        <w:rPr>
+          <w:rFonts w:ascii="Times New Roman" w:hAnsi="Times New Roman" w:cs="Times New Roman"/>
+          <w:sz w:val="28"/>
+          <w:szCs w:val="28"/>
+        </w:rPr>
+        <w:t>Was ist Typecasting?</w:t>
+      </w:r>
+    </w:p>
+    <w:p>
+      <w:pPr>
+        <w:pStyle w:val="Listenabsatz"/>
+        <w:numPr>
+          <w:ilvl w:val="1"/>
+          <w:numId w:val="1"/>
+        </w:numPr>
+        <w:jc w:val="both"/>
+        <w:rPr>
+          <w:rFonts w:ascii="Times New Roman" w:hAnsi="Times New Roman" w:cs="Times New Roman"/>
+          <w:i/>
+          <w:sz w:val="28"/>
+          <w:szCs w:val="28"/>
+          <w:u w:val="single"/>
+        </w:rPr>
+      </w:pPr>
+      <w:r>
+        <w:rPr>
+          <w:rFonts w:ascii="Times New Roman" w:hAnsi="Times New Roman" w:cs="Times New Roman"/>
+          <w:i/>
+          <w:sz w:val="28"/>
+          <w:szCs w:val="28"/>
+        </w:rPr>
+        <w:t>Implizit, Explizit</w:t>
+      </w:r>
+    </w:p>
+    <w:p>
+      <w:pPr>
+        <w:pStyle w:val="Listenabsatz"/>
+        <w:numPr>
+          <w:ilvl w:val="0"/>
+          <w:numId w:val="1"/>
+        </w:numPr>
+        <w:jc w:val="both"/>
+        <w:rPr>
+          <w:rFonts w:ascii="Times New Roman" w:hAnsi="Times New Roman" w:cs="Times New Roman"/>
+          <w:sz w:val="28"/>
+          <w:szCs w:val="28"/>
+          <w:u w:val="single"/>
+        </w:rPr>
+      </w:pPr>
+      <w:r>
+        <w:rPr>
+          <w:rFonts w:ascii="Times New Roman" w:hAnsi="Times New Roman" w:cs="Times New Roman"/>
+          <w:sz w:val="28"/>
+          <w:szCs w:val="28"/>
+        </w:rPr>
+        <w:t xml:space="preserve">Vererbung, </w:t>
+      </w:r>
+      <w:r>
+        <w:rPr>
+          <w:rFonts w:ascii="Times New Roman" w:hAnsi="Times New Roman" w:cs="Times New Roman"/>
+          <w:sz w:val="28"/>
+          <w:szCs w:val="28"/>
+        </w:rPr>
+        <w:t>this, super</w:t>
+      </w:r>
+    </w:p>
+    <w:p>
+      <w:pPr>
+        <w:pStyle w:val="Listenabsatz"/>
+        <w:numPr>
+          <w:ilvl w:val="0"/>
+          <w:numId w:val="1"/>
+        </w:numPr>
+        <w:jc w:val="both"/>
+        <w:rPr>
+          <w:rFonts w:ascii="Times New Roman" w:hAnsi="Times New Roman" w:cs="Times New Roman"/>
+          <w:sz w:val="28"/>
+          <w:szCs w:val="28"/>
+          <w:u w:val="single"/>
+        </w:rPr>
+      </w:pPr>
+      <w:r>
+        <w:rPr>
+          <w:rFonts w:ascii="Times New Roman" w:hAnsi="Times New Roman" w:cs="Times New Roman"/>
+          <w:sz w:val="28"/>
+          <w:szCs w:val="28"/>
+        </w:rPr>
+        <w:t>Overriding von Methoden</w:t>
+      </w:r>
+    </w:p>
+    <w:p>
+      <w:pPr>
+        <w:pStyle w:val="Listenabsatz"/>
+        <w:numPr>
+          <w:ilvl w:val="0"/>
+          <w:numId w:val="1"/>
+        </w:numPr>
+        <w:jc w:val="both"/>
+        <w:rPr>
+          <w:rFonts w:ascii="Times New Roman" w:hAnsi="Times New Roman" w:cs="Times New Roman"/>
+          <w:sz w:val="28"/>
+          <w:szCs w:val="28"/>
+        </w:rPr>
+      </w:pPr>
+      <w:r>
+        <w:rPr>
+          <w:rFonts w:ascii="Times New Roman" w:hAnsi="Times New Roman" w:cs="Times New Roman"/>
+          <w:sz w:val="28"/>
+          <w:szCs w:val="28"/>
+        </w:rPr>
+        <w:t xml:space="preserve">Zugriffsmodifikatoren </w:t>
+      </w:r>
+      <w:r>
+        <w:rPr>
+          <w:rFonts w:ascii="Times New Roman" w:hAnsi="Times New Roman" w:cs="Times New Roman"/>
+          <w:i/>
+          <w:sz w:val="28"/>
+          <w:szCs w:val="28"/>
+        </w:rPr>
+        <w:t>default, public, protected, private</w:t>
+      </w:r>
+    </w:p>
+    <w:p>
+      <w:pPr>
+        <w:pStyle w:val="Listenabsatz"/>
+        <w:numPr>
+          <w:ilvl w:val="0"/>
+          <w:numId w:val="1"/>
+        </w:numPr>
+        <w:jc w:val="both"/>
+        <w:rPr>
+          <w:rFonts w:ascii="Times New Roman" w:hAnsi="Times New Roman" w:cs="Times New Roman"/>
+          <w:sz w:val="28"/>
+          <w:szCs w:val="28"/>
+        </w:rPr>
+      </w:pPr>
+      <w:r>
+        <w:rPr>
+          <w:rFonts w:ascii="Times New Roman" w:hAnsi="Times New Roman" w:cs="Times New Roman"/>
+          <w:sz w:val="28"/>
+          <w:szCs w:val="28"/>
+        </w:rPr>
+        <w:t>Warum Kapselung?</w:t>
+      </w:r>
+    </w:p>
+    <w:p>
+      <w:pPr>
+        <w:pStyle w:val="Listenabsatz"/>
+        <w:numPr>
+          <w:ilvl w:val="1"/>
+          <w:numId w:val="1"/>
+        </w:numPr>
+        <w:jc w:val="both"/>
+        <w:rPr>
+          <w:rFonts w:ascii="Times New Roman" w:hAnsi="Times New Roman" w:cs="Times New Roman"/>
+          <w:i/>
+          <w:sz w:val="28"/>
+          <w:szCs w:val="28"/>
+        </w:rPr>
+      </w:pPr>
+      <w:r>
+        <w:rPr>
+          <w:rFonts w:ascii="Times New Roman" w:hAnsi="Times New Roman" w:cs="Times New Roman"/>
+          <w:i/>
+          <w:sz w:val="28"/>
+          <w:szCs w:val="28"/>
+        </w:rPr>
+        <w:t xml:space="preserve">Kontrollierbare Zustände durch </w:t>
+      </w:r>
+      <w:r>
+        <w:rPr>
+          <w:rFonts w:ascii="Times New Roman" w:hAnsi="Times New Roman" w:cs="Times New Roman"/>
+          <w:i/>
+          <w:sz w:val="28"/>
+          <w:szCs w:val="28"/>
+        </w:rPr>
+        <w:t>Getter und Setter</w:t>
+      </w:r>
+    </w:p>
+    <w:p>
+      <w:pPr>
+        <w:pStyle w:val="Listenabsatz"/>
+        <w:numPr>
+          <w:ilvl w:val="0"/>
+          <w:numId w:val="1"/>
+        </w:numPr>
+        <w:jc w:val="both"/>
+        <w:rPr>
+          <w:rFonts w:ascii="Times New Roman" w:hAnsi="Times New Roman" w:cs="Times New Roman"/>
+          <w:sz w:val="28"/>
+          <w:szCs w:val="28"/>
+          <w:lang w:val="en-US"/>
+        </w:rPr>
+      </w:pPr>
+      <w:r>
+        <w:rPr>
+          <w:rFonts w:ascii="Times New Roman" w:hAnsi="Times New Roman" w:cs="Times New Roman"/>
+          <w:sz w:val="28"/>
+          <w:szCs w:val="28"/>
+          <w:lang w:val="en-US"/>
+        </w:rPr>
+        <w:t>Speicher-Management</w:t>
+      </w:r>
+    </w:p>
+    <w:p>
+      <w:pPr>
+        <w:pStyle w:val="Listenabsatz"/>
+        <w:numPr>
+          <w:ilvl w:val="0"/>
+          <w:numId w:val="1"/>
+        </w:numPr>
+        <w:jc w:val="both"/>
+        <w:rPr>
+          <w:rFonts w:ascii="Times New Roman" w:hAnsi="Times New Roman" w:cs="Times New Roman"/>
+          <w:sz w:val="28"/>
+          <w:szCs w:val="28"/>
+          <w:lang w:val="en-US"/>
+        </w:rPr>
+      </w:pPr>
+      <w:r>
+        <w:rPr>
+          <w:rFonts w:ascii="Times New Roman" w:hAnsi="Times New Roman" w:cs="Times New Roman"/>
+          <w:sz w:val="28"/>
+          <w:szCs w:val="28"/>
+          <w:lang w:val="en-US"/>
+        </w:rPr>
+        <w:t>null</w:t>
+      </w:r>
+    </w:p>
+    <w:p>
+      <w:pPr>
+        <w:pStyle w:val="Listenabsatz"/>
+        <w:numPr>
+          <w:ilvl w:val="0"/>
+          <w:numId w:val="2"/>
+        </w:numPr>
+        <w:jc w:val="both"/>
+        <w:rPr>
+          <w:rFonts w:ascii="Times New Roman" w:hAnsi="Times New Roman" w:cs="Times New Roman"/>
+          <w:sz w:val="28"/>
+          <w:szCs w:val="28"/>
+          <w:lang w:val="en-US"/>
+        </w:rPr>
+      </w:pPr>
+      <w:r>
+        <w:rPr>
+          <w:rFonts w:ascii="Times New Roman" w:hAnsi="Times New Roman" w:cs="Times New Roman"/>
+          <w:sz w:val="28"/>
+          <w:szCs w:val="28"/>
+          <w:lang w:val="en-US"/>
+        </w:rPr>
+        <w:t>Pass-by-value VS Pass-by-reference</w:t>
+      </w:r>
+    </w:p>
+    <w:p>
+      <w:pPr>
+        <w:pStyle w:val="Listenabsatz"/>
+        <w:numPr>
+          <w:ilvl w:val="0"/>
+          <w:numId w:val="2"/>
+        </w:numPr>
+        <w:jc w:val="both"/>
+        <w:rPr>
+          <w:rFonts w:ascii="Times New Roman" w:hAnsi="Times New Roman" w:cs="Times New Roman"/>
+          <w:sz w:val="28"/>
+          <w:szCs w:val="28"/>
+          <w:lang w:val="en-US"/>
+        </w:rPr>
+      </w:pPr>
+      <w:r>
+        <w:rPr>
+          <w:rFonts w:ascii="Times New Roman" w:hAnsi="Times New Roman" w:cs="Times New Roman"/>
+          <w:sz w:val="28"/>
+          <w:szCs w:val="28"/>
+          <w:lang w:val="en-US"/>
+        </w:rPr>
+        <w:t>== VS .equals()</w:t>
+      </w:r>
+    </w:p>
+    <w:p>
+      <w:pPr>
+        <w:pStyle w:val="Listenabsatz"/>
+        <w:numPr>
+          <w:ilvl w:val="0"/>
+          <w:numId w:val="1"/>
+        </w:numPr>
+        <w:jc w:val="both"/>
+        <w:rPr>
+          <w:rFonts w:ascii="Times New Roman" w:hAnsi="Times New Roman" w:cs="Times New Roman"/>
+          <w:sz w:val="28"/>
+          <w:szCs w:val="28"/>
+          <w:u w:val="single"/>
+        </w:rPr>
+      </w:pPr>
+      <w:r>
+        <w:rPr>
+          <w:rFonts w:ascii="Times New Roman" w:hAnsi="Times New Roman" w:cs="Times New Roman"/>
+          <w:sz w:val="28"/>
+          <w:szCs w:val="28"/>
+        </w:rPr>
+        <w:t>Interfaces und Enums</w:t>
+      </w:r>
+    </w:p>
+    <w:p>
+      <w:pPr>
+        <w:pStyle w:val="Listenabsatz"/>
+        <w:numPr>
+          <w:ilvl w:val="0"/>
+          <w:numId w:val="1"/>
+        </w:numPr>
+        <w:jc w:val="both"/>
+        <w:rPr>
+          <w:rFonts w:ascii="Times New Roman" w:hAnsi="Times New Roman" w:cs="Times New Roman"/>
+          <w:sz w:val="28"/>
+          <w:szCs w:val="28"/>
+          <w:u w:val="single"/>
+        </w:rPr>
+      </w:pPr>
+      <w:r>
+        <w:rPr>
+          <w:rFonts w:ascii="Times New Roman" w:hAnsi="Times New Roman" w:cs="Times New Roman"/>
+          <w:sz w:val="28"/>
+          <w:szCs w:val="28"/>
+        </w:rPr>
+        <w:t>D</w:t>
+      </w:r>
+      <w:r>
+        <w:rPr>
+          <w:rFonts w:ascii="Times New Roman" w:hAnsi="Times New Roman" w:cs="Times New Roman"/>
+          <w:sz w:val="28"/>
+          <w:szCs w:val="28"/>
+        </w:rPr>
+        <w:t>ie Schlüsselworte</w:t>
+      </w:r>
+      <w:r>
+        <w:rPr>
+          <w:rFonts w:ascii="Times New Roman" w:hAnsi="Times New Roman" w:cs="Times New Roman"/>
+          <w:sz w:val="28"/>
+          <w:szCs w:val="28"/>
+        </w:rPr>
+        <w:t xml:space="preserve"> </w:t>
+      </w:r>
+      <w:r>
+        <w:rPr>
+          <w:rFonts w:ascii="Times New Roman" w:hAnsi="Times New Roman" w:cs="Times New Roman"/>
+          <w:i/>
+          <w:sz w:val="28"/>
+          <w:szCs w:val="28"/>
+        </w:rPr>
+        <w:t>static, final und abstract</w:t>
+      </w:r>
+    </w:p>
+    <w:p>
+      <w:pPr>
+        <w:pStyle w:val="Listenabsatz"/>
+        <w:numPr>
+          <w:ilvl w:val="1"/>
+          <w:numId w:val="1"/>
+        </w:numPr>
+        <w:jc w:val="both"/>
+        <w:rPr>
+          <w:rFonts w:ascii="Times New Roman" w:hAnsi="Times New Roman" w:cs="Times New Roman"/>
+          <w:i/>
+          <w:sz w:val="28"/>
+          <w:szCs w:val="28"/>
+          <w:u w:val="single"/>
+        </w:rPr>
+      </w:pPr>
+      <w:r>
+        <w:rPr>
+          <w:rFonts w:ascii="Times New Roman" w:hAnsi="Times New Roman" w:cs="Times New Roman"/>
+          <w:i/>
+          <w:sz w:val="28"/>
+          <w:szCs w:val="28"/>
+        </w:rPr>
+        <w:t>Versch. Bedeutungen v</w:t>
+      </w:r>
+      <w:r>
+        <w:rPr>
+          <w:rFonts w:ascii="Times New Roman" w:hAnsi="Times New Roman" w:cs="Times New Roman"/>
+          <w:i/>
+          <w:sz w:val="28"/>
+          <w:szCs w:val="28"/>
+        </w:rPr>
+        <w:t>on</w:t>
+      </w:r>
+      <w:r>
+        <w:rPr>
+          <w:rFonts w:ascii="Times New Roman" w:hAnsi="Times New Roman" w:cs="Times New Roman"/>
+          <w:i/>
+          <w:sz w:val="28"/>
+          <w:szCs w:val="28"/>
+        </w:rPr>
+        <w:t xml:space="preserve"> final</w:t>
+      </w:r>
+      <w:r>
+        <w:rPr>
+          <w:rFonts w:ascii="Times New Roman" w:hAnsi="Times New Roman" w:cs="Times New Roman"/>
+          <w:i/>
+          <w:sz w:val="28"/>
+          <w:szCs w:val="28"/>
+        </w:rPr>
+        <w:t xml:space="preserve"> </w:t>
+      </w:r>
+      <w:r>
+        <w:rPr>
+          <w:rFonts w:ascii="Times New Roman" w:hAnsi="Times New Roman" w:cs="Times New Roman"/>
+          <w:i/>
+          <w:sz w:val="28"/>
+          <w:szCs w:val="28"/>
+        </w:rPr>
+        <w:t>für</w:t>
+      </w:r>
+      <w:r>
+        <w:rPr>
+          <w:rFonts w:ascii="Times New Roman" w:hAnsi="Times New Roman" w:cs="Times New Roman"/>
+          <w:i/>
+          <w:sz w:val="28"/>
+          <w:szCs w:val="28"/>
+        </w:rPr>
+        <w:t xml:space="preserve"> </w:t>
+      </w:r>
+      <w:r>
+        <w:rPr>
+          <w:rFonts w:ascii="Times New Roman" w:hAnsi="Times New Roman" w:cs="Times New Roman"/>
+          <w:i/>
+          <w:sz w:val="28"/>
+          <w:szCs w:val="28"/>
+        </w:rPr>
+        <w:t>Attribute,</w:t>
+      </w:r>
+      <w:r>
+        <w:rPr>
+          <w:rFonts w:ascii="Times New Roman" w:hAnsi="Times New Roman" w:cs="Times New Roman"/>
+          <w:i/>
+          <w:sz w:val="28"/>
+          <w:szCs w:val="28"/>
+        </w:rPr>
+        <w:t xml:space="preserve"> Klassen und Methoden</w:t>
+      </w:r>
+    </w:p>
+    <w:p>
+      <w:pPr>
+        <w:pStyle w:val="Listenabsatz"/>
+        <w:numPr>
+          <w:ilvl w:val="0"/>
+          <w:numId w:val="1"/>
+        </w:numPr>
+        <w:jc w:val="both"/>
+        <w:rPr>
+          <w:rFonts w:ascii="Times New Roman" w:hAnsi="Times New Roman" w:cs="Times New Roman"/>
+          <w:i/>
+          <w:sz w:val="28"/>
+          <w:szCs w:val="28"/>
+        </w:rPr>
+      </w:pPr>
+      <w:r>
+        <w:rPr>
+          <w:rFonts w:ascii="Times New Roman" w:hAnsi="Times New Roman" w:cs="Times New Roman"/>
+          <w:sz w:val="28"/>
+          <w:szCs w:val="28"/>
+        </w:rPr>
+        <w:t>Generische Datentypen</w:t>
+      </w:r>
     </w:p>
     <w:p>
       <w:pPr>

</xml_diff>